<commit_message>
renaming files, continuting report
</commit_message>
<xml_diff>
--- a/project2/report/project2_report.docx
+++ b/project2/report/project2_report.docx
@@ -241,27 +241,14 @@
       <w:r>
         <w:t xml:space="preserve">Table </w:t>
       </w:r>
-      <w:r>
-        <w:fldChar w:fldCharType="begin"/>
-      </w:r>
-      <w:r>
-        <w:instrText xml:space="preserve"> SEQ Table \* ARABIC </w:instrText>
-      </w:r>
-      <w:r>
-        <w:fldChar w:fldCharType="separate"/>
-      </w:r>
-      <w:r>
-        <w:rPr>
-          <w:noProof/>
-        </w:rPr>
-        <w:t>1</w:t>
-      </w:r>
-      <w:r>
-        <w:rPr>
-          <w:noProof/>
-        </w:rPr>
-        <w:fldChar w:fldCharType="end"/>
-      </w:r>
+      <w:fldSimple w:instr=" SEQ Table \* ARABIC ">
+        <w:r>
+          <w:rPr>
+            <w:noProof/>
+          </w:rPr>
+          <w:t>1</w:t>
+        </w:r>
+      </w:fldSimple>
       <w:bookmarkEnd w:id="0"/>
       <w:r>
         <w:t xml:space="preserve">: </w:t>
@@ -1718,27 +1705,14 @@
       <w:r>
         <w:t xml:space="preserve">Figure </w:t>
       </w:r>
-      <w:r>
-        <w:fldChar w:fldCharType="begin"/>
-      </w:r>
-      <w:r>
-        <w:instrText xml:space="preserve"> SEQ Figure \* ARABIC </w:instrText>
-      </w:r>
-      <w:r>
-        <w:fldChar w:fldCharType="separate"/>
-      </w:r>
-      <w:r>
-        <w:rPr>
-          <w:noProof/>
-        </w:rPr>
-        <w:t>1</w:t>
-      </w:r>
-      <w:r>
-        <w:rPr>
-          <w:noProof/>
-        </w:rPr>
-        <w:fldChar w:fldCharType="end"/>
-      </w:r>
+      <w:fldSimple w:instr=" SEQ Figure \* ARABIC ">
+        <w:r>
+          <w:rPr>
+            <w:noProof/>
+          </w:rPr>
+          <w:t>1</w:t>
+        </w:r>
+      </w:fldSimple>
       <w:bookmarkEnd w:id="1"/>
       <w:r>
         <w:t>: Part 1 Network Diagram</w:t>
@@ -1879,12 +1853,7 @@
         <w:t xml:space="preserve"> it </w:t>
       </w:r>
       <w:r>
-        <w:t xml:space="preserve">provides </w:t>
-      </w:r>
-      <w:bookmarkStart w:id="2" w:name="_GoBack"/>
-      <w:bookmarkEnd w:id="2"/>
-      <w:r>
-        <w:t xml:space="preserve">the network a great deal of flexibility while maintaining a relatively simple structure. The </w:t>
+        <w:t xml:space="preserve">provides the network a great deal of flexibility while maintaining a relatively simple structure. The </w:t>
       </w:r>
       <w:proofErr w:type="spellStart"/>
       <w:r>
@@ -2112,40 +2081,14 @@
       </w:r>
     </w:p>
     <w:p>
-      <w:pPr>
-        <w:pStyle w:val="Heading2"/>
-      </w:pPr>
-      <w:r>
-        <w:t>4.2</w:t>
-      </w:r>
-      <w:r>
-        <w:tab/>
-        <w:t>Part 2</w:t>
-      </w:r>
-    </w:p>
-    <w:p>
-      <w:r>
-        <w:t>Below we can see the results of running our CNN with a variety of different learning rates ranging from 0.001 to 0.</w:t>
-      </w:r>
-      <w:r>
-        <w:t>1</w:t>
+      <w:r>
+        <w:t>Running our simple neural network, we find that following relationship between training accuracy and number of epochs</w:t>
       </w:r>
     </w:p>
     <w:p>
       <w:pPr>
         <w:keepNext/>
-        <w:sectPr>
-          <w:pgSz w:w="12240" w:h="15840"/>
-          <w:pgMar w:top="1440" w:right="2160" w:bottom="1440" w:left="2160" w:header="720" w:footer="720" w:gutter="0"/>
-          <w:cols w:space="720"/>
-          <w:noEndnote/>
-          <w:docGrid w:linePitch="272"/>
-        </w:sectPr>
-      </w:pPr>
-    </w:p>
-    <w:p>
-      <w:pPr>
-        <w:keepNext/>
+        <w:jc w:val="center"/>
       </w:pPr>
       <w:r>
         <w:rPr>
@@ -2153,10 +2096,10 @@
         </w:rPr>
         <w:lastRenderedPageBreak/>
         <w:drawing>
-          <wp:inline distT="0" distB="0" distL="0" distR="0" wp14:anchorId="36ECD27D" wp14:editId="4B6261A5">
+          <wp:inline distT="0" distB="0" distL="0" distR="0" wp14:anchorId="0EDB3726" wp14:editId="343DE636">
             <wp:extent cx="2514600" cy="1870075"/>
             <wp:effectExtent l="0" t="0" r="0" b="0"/>
-            <wp:docPr id="7" name="Picture 7"/>
+            <wp:docPr id="11" name="Picture 11"/>
             <wp:cNvGraphicFramePr>
               <a:graphicFrameLocks xmlns:a="http://schemas.openxmlformats.org/drawingml/2006/main" noChangeAspect="1"/>
             </wp:cNvGraphicFramePr>
@@ -2164,7 +2107,7 @@
               <a:graphicData uri="http://schemas.openxmlformats.org/drawingml/2006/picture">
                 <pic:pic xmlns:pic="http://schemas.openxmlformats.org/drawingml/2006/picture">
                   <pic:nvPicPr>
-                    <pic:cNvPr id="7" name="lr=0.001,e=20.png"/>
+                    <pic:cNvPr id="11" name="lr=0.001.png"/>
                     <pic:cNvPicPr/>
                   </pic:nvPicPr>
                   <pic:blipFill>
@@ -2205,8 +2148,47 @@
         </w:r>
       </w:fldSimple>
       <w:r>
-        <w:t>: LR=0.001</w:t>
-      </w:r>
+        <w:t>: Part 1 Results</w:t>
+      </w:r>
+    </w:p>
+    <w:p>
+      <w:r>
+        <w:t xml:space="preserve">This training was performed with a learning rate of 0.03 and produced an accuracy </w:t>
+      </w:r>
+      <w:r>
+        <w:t>of 82%</w:t>
+      </w:r>
+      <w:bookmarkStart w:id="2" w:name="_GoBack"/>
+      <w:bookmarkEnd w:id="2"/>
+    </w:p>
+    <w:p>
+      <w:pPr>
+        <w:pStyle w:val="Heading2"/>
+      </w:pPr>
+      <w:r>
+        <w:t>4.2</w:t>
+      </w:r>
+      <w:r>
+        <w:tab/>
+        <w:t>Part 2</w:t>
+      </w:r>
+    </w:p>
+    <w:p>
+      <w:r>
+        <w:t>Below we can see the results of running our CNN with a variety of different learning rates ranging from 0.001 to 0.1</w:t>
+      </w:r>
+    </w:p>
+    <w:p>
+      <w:pPr>
+        <w:keepNext/>
+        <w:sectPr>
+          <w:pgSz w:w="12240" w:h="15840"/>
+          <w:pgMar w:top="1440" w:right="2160" w:bottom="1440" w:left="2160" w:header="720" w:footer="720" w:gutter="0"/>
+          <w:cols w:space="720"/>
+          <w:noEndnote/>
+          <w:docGrid w:linePitch="272"/>
+        </w:sectPr>
+      </w:pPr>
     </w:p>
     <w:p>
       <w:pPr>
@@ -2216,11 +2198,12 @@
         <w:rPr>
           <w:noProof/>
         </w:rPr>
+        <w:lastRenderedPageBreak/>
         <w:drawing>
-          <wp:inline distT="0" distB="0" distL="0" distR="0" wp14:anchorId="46F303B3" wp14:editId="3D83EE8F">
+          <wp:inline distT="0" distB="0" distL="0" distR="0" wp14:anchorId="36ECD27D" wp14:editId="4B6261A5">
             <wp:extent cx="2514600" cy="1870075"/>
             <wp:effectExtent l="0" t="0" r="0" b="0"/>
-            <wp:docPr id="8" name="Picture 8"/>
+            <wp:docPr id="7" name="Picture 7"/>
             <wp:cNvGraphicFramePr>
               <a:graphicFrameLocks xmlns:a="http://schemas.openxmlformats.org/drawingml/2006/main" noChangeAspect="1"/>
             </wp:cNvGraphicFramePr>
@@ -2228,7 +2211,7 @@
               <a:graphicData uri="http://schemas.openxmlformats.org/drawingml/2006/picture">
                 <pic:pic xmlns:pic="http://schemas.openxmlformats.org/drawingml/2006/picture">
                   <pic:nvPicPr>
-                    <pic:cNvPr id="8" name="lr=0.005,e=20.png"/>
+                    <pic:cNvPr id="7" name="lr=0.001,e=20.png"/>
                     <pic:cNvPicPr/>
                   </pic:nvPicPr>
                   <pic:blipFill>
@@ -2260,16 +2243,29 @@
       <w:r>
         <w:t xml:space="preserve">Figure </w:t>
       </w:r>
-      <w:fldSimple w:instr=" SEQ Figure \* ARABIC ">
-        <w:r>
-          <w:rPr>
-            <w:noProof/>
-          </w:rPr>
-          <w:t>3</w:t>
-        </w:r>
-      </w:fldSimple>
-      <w:r>
-        <w:t>: LR=0.005</w:t>
+      <w:r>
+        <w:fldChar w:fldCharType="begin"/>
+      </w:r>
+      <w:r>
+        <w:instrText xml:space="preserve"> SEQ Figure \* ARABIC </w:instrText>
+      </w:r>
+      <w:r>
+        <w:fldChar w:fldCharType="separate"/>
+      </w:r>
+      <w:r>
+        <w:rPr>
+          <w:noProof/>
+        </w:rPr>
+        <w:t>3</w:t>
+      </w:r>
+      <w:r>
+        <w:rPr>
+          <w:noProof/>
+        </w:rPr>
+        <w:fldChar w:fldCharType="end"/>
+      </w:r>
+      <w:r>
+        <w:t>: LR=0.001</w:t>
       </w:r>
     </w:p>
     <w:p>
@@ -2281,10 +2277,10 @@
           <w:noProof/>
         </w:rPr>
         <w:drawing>
-          <wp:inline distT="0" distB="0" distL="0" distR="0" wp14:anchorId="5A8BD48C" wp14:editId="53AE11F5">
+          <wp:inline distT="0" distB="0" distL="0" distR="0" wp14:anchorId="46F303B3" wp14:editId="3D83EE8F">
             <wp:extent cx="2514600" cy="1870075"/>
             <wp:effectExtent l="0" t="0" r="0" b="0"/>
-            <wp:docPr id="9" name="Picture 9"/>
+            <wp:docPr id="8" name="Picture 8"/>
             <wp:cNvGraphicFramePr>
               <a:graphicFrameLocks xmlns:a="http://schemas.openxmlformats.org/drawingml/2006/main" noChangeAspect="1"/>
             </wp:cNvGraphicFramePr>
@@ -2292,7 +2288,7 @@
               <a:graphicData uri="http://schemas.openxmlformats.org/drawingml/2006/picture">
                 <pic:pic xmlns:pic="http://schemas.openxmlformats.org/drawingml/2006/picture">
                   <pic:nvPicPr>
-                    <pic:cNvPr id="9" name="lr=0.01,e=20.png"/>
+                    <pic:cNvPr id="8" name="lr=0.005,e=20.png"/>
                     <pic:cNvPicPr/>
                   </pic:nvPicPr>
                   <pic:blipFill>
@@ -2324,16 +2320,29 @@
       <w:r>
         <w:t xml:space="preserve">Figure </w:t>
       </w:r>
-      <w:fldSimple w:instr=" SEQ Figure \* ARABIC ">
-        <w:r>
-          <w:rPr>
-            <w:noProof/>
-          </w:rPr>
-          <w:t>4</w:t>
-        </w:r>
-      </w:fldSimple>
-      <w:r>
-        <w:t>: LR=0.01</w:t>
+      <w:r>
+        <w:fldChar w:fldCharType="begin"/>
+      </w:r>
+      <w:r>
+        <w:instrText xml:space="preserve"> SEQ Figure \* ARABIC </w:instrText>
+      </w:r>
+      <w:r>
+        <w:fldChar w:fldCharType="separate"/>
+      </w:r>
+      <w:r>
+        <w:rPr>
+          <w:noProof/>
+        </w:rPr>
+        <w:t>4</w:t>
+      </w:r>
+      <w:r>
+        <w:rPr>
+          <w:noProof/>
+        </w:rPr>
+        <w:fldChar w:fldCharType="end"/>
+      </w:r>
+      <w:r>
+        <w:t>: LR=0.005</w:t>
       </w:r>
     </w:p>
     <w:p>
@@ -2345,10 +2354,10 @@
           <w:noProof/>
         </w:rPr>
         <w:drawing>
-          <wp:inline distT="0" distB="0" distL="0" distR="0" wp14:anchorId="757A453D" wp14:editId="3E61E6A6">
+          <wp:inline distT="0" distB="0" distL="0" distR="0" wp14:anchorId="5A8BD48C" wp14:editId="53AE11F5">
             <wp:extent cx="2514600" cy="1870075"/>
             <wp:effectExtent l="0" t="0" r="0" b="0"/>
-            <wp:docPr id="10" name="Picture 10"/>
+            <wp:docPr id="9" name="Picture 9"/>
             <wp:cNvGraphicFramePr>
               <a:graphicFrameLocks xmlns:a="http://schemas.openxmlformats.org/drawingml/2006/main" noChangeAspect="1"/>
             </wp:cNvGraphicFramePr>
@@ -2356,7 +2365,7 @@
               <a:graphicData uri="http://schemas.openxmlformats.org/drawingml/2006/picture">
                 <pic:pic xmlns:pic="http://schemas.openxmlformats.org/drawingml/2006/picture">
                   <pic:nvPicPr>
-                    <pic:cNvPr id="10" name="lr=0.1,e=20.png"/>
+                    <pic:cNvPr id="9" name="lr=0.01,e=20.png"/>
                     <pic:cNvPicPr/>
                   </pic:nvPicPr>
                   <pic:blipFill>
@@ -2388,14 +2397,104 @@
       <w:r>
         <w:t xml:space="preserve">Figure </w:t>
       </w:r>
-      <w:fldSimple w:instr=" SEQ Figure \* ARABIC ">
-        <w:r>
-          <w:rPr>
-            <w:noProof/>
-          </w:rPr>
-          <w:t>5</w:t>
-        </w:r>
-      </w:fldSimple>
+      <w:r>
+        <w:fldChar w:fldCharType="begin"/>
+      </w:r>
+      <w:r>
+        <w:instrText xml:space="preserve"> SEQ Figure \* ARABIC </w:instrText>
+      </w:r>
+      <w:r>
+        <w:fldChar w:fldCharType="separate"/>
+      </w:r>
+      <w:r>
+        <w:rPr>
+          <w:noProof/>
+        </w:rPr>
+        <w:t>5</w:t>
+      </w:r>
+      <w:r>
+        <w:rPr>
+          <w:noProof/>
+        </w:rPr>
+        <w:fldChar w:fldCharType="end"/>
+      </w:r>
+      <w:r>
+        <w:t>: LR=0.01</w:t>
+      </w:r>
+    </w:p>
+    <w:p>
+      <w:pPr>
+        <w:keepNext/>
+      </w:pPr>
+      <w:r>
+        <w:rPr>
+          <w:noProof/>
+        </w:rPr>
+        <w:drawing>
+          <wp:inline distT="0" distB="0" distL="0" distR="0" wp14:anchorId="757A453D" wp14:editId="3E61E6A6">
+            <wp:extent cx="2514600" cy="1870075"/>
+            <wp:effectExtent l="0" t="0" r="0" b="0"/>
+            <wp:docPr id="10" name="Picture 10"/>
+            <wp:cNvGraphicFramePr>
+              <a:graphicFrameLocks xmlns:a="http://schemas.openxmlformats.org/drawingml/2006/main" noChangeAspect="1"/>
+            </wp:cNvGraphicFramePr>
+            <a:graphic xmlns:a="http://schemas.openxmlformats.org/drawingml/2006/main">
+              <a:graphicData uri="http://schemas.openxmlformats.org/drawingml/2006/picture">
+                <pic:pic xmlns:pic="http://schemas.openxmlformats.org/drawingml/2006/picture">
+                  <pic:nvPicPr>
+                    <pic:cNvPr id="10" name="lr=0.1,e=20.png"/>
+                    <pic:cNvPicPr/>
+                  </pic:nvPicPr>
+                  <pic:blipFill>
+                    <a:blip r:embed="rId12"/>
+                    <a:stretch>
+                      <a:fillRect/>
+                    </a:stretch>
+                  </pic:blipFill>
+                  <pic:spPr>
+                    <a:xfrm>
+                      <a:off x="0" y="0"/>
+                      <a:ext cx="2514600" cy="1870075"/>
+                    </a:xfrm>
+                    <a:prstGeom prst="rect">
+                      <a:avLst/>
+                    </a:prstGeom>
+                  </pic:spPr>
+                </pic:pic>
+              </a:graphicData>
+            </a:graphic>
+          </wp:inline>
+        </w:drawing>
+      </w:r>
+    </w:p>
+    <w:p>
+      <w:pPr>
+        <w:pStyle w:val="Caption"/>
+      </w:pPr>
+      <w:r>
+        <w:t xml:space="preserve">Figure </w:t>
+      </w:r>
+      <w:r>
+        <w:fldChar w:fldCharType="begin"/>
+      </w:r>
+      <w:r>
+        <w:instrText xml:space="preserve"> SEQ Figure \* ARABIC </w:instrText>
+      </w:r>
+      <w:r>
+        <w:fldChar w:fldCharType="separate"/>
+      </w:r>
+      <w:r>
+        <w:rPr>
+          <w:noProof/>
+        </w:rPr>
+        <w:t>6</w:t>
+      </w:r>
+      <w:r>
+        <w:rPr>
+          <w:noProof/>
+        </w:rPr>
+        <w:fldChar w:fldCharType="end"/>
+      </w:r>
       <w:r>
         <w:t>: LR=0.1</w:t>
       </w:r>
@@ -3617,7 +3716,7 @@
                     <pic:cNvPicPr/>
                   </pic:nvPicPr>
                   <pic:blipFill>
-                    <a:blip r:embed="rId12"/>
+                    <a:blip r:embed="rId13"/>
                     <a:stretch>
                       <a:fillRect/>
                     </a:stretch>
@@ -3645,14 +3744,27 @@
       <w:r>
         <w:t xml:space="preserve">Figure </w:t>
       </w:r>
-      <w:fldSimple w:instr=" SEQ Figure \* ARABIC ">
-        <w:r>
-          <w:rPr>
-            <w:noProof/>
-          </w:rPr>
-          <w:t>6</w:t>
-        </w:r>
-      </w:fldSimple>
+      <w:r>
+        <w:fldChar w:fldCharType="begin"/>
+      </w:r>
+      <w:r>
+        <w:instrText xml:space="preserve"> SEQ Figure \* ARABIC </w:instrText>
+      </w:r>
+      <w:r>
+        <w:fldChar w:fldCharType="separate"/>
+      </w:r>
+      <w:r>
+        <w:rPr>
+          <w:noProof/>
+        </w:rPr>
+        <w:t>7</w:t>
+      </w:r>
+      <w:r>
+        <w:rPr>
+          <w:noProof/>
+        </w:rPr>
+        <w:fldChar w:fldCharType="end"/>
+      </w:r>
       <w:r>
         <w:t>: LR=0.001</w:t>
       </w:r>
@@ -3681,7 +3793,7 @@
                     <pic:cNvPicPr/>
                   </pic:nvPicPr>
                   <pic:blipFill>
-                    <a:blip r:embed="rId13"/>
+                    <a:blip r:embed="rId14"/>
                     <a:stretch>
                       <a:fillRect/>
                     </a:stretch>
@@ -3709,14 +3821,27 @@
       <w:r>
         <w:t xml:space="preserve">Figure </w:t>
       </w:r>
-      <w:fldSimple w:instr=" SEQ Figure \* ARABIC ">
-        <w:r>
-          <w:rPr>
-            <w:noProof/>
-          </w:rPr>
-          <w:t>7</w:t>
-        </w:r>
-      </w:fldSimple>
+      <w:r>
+        <w:fldChar w:fldCharType="begin"/>
+      </w:r>
+      <w:r>
+        <w:instrText xml:space="preserve"> SEQ Figure \* ARABIC </w:instrText>
+      </w:r>
+      <w:r>
+        <w:fldChar w:fldCharType="separate"/>
+      </w:r>
+      <w:r>
+        <w:rPr>
+          <w:noProof/>
+        </w:rPr>
+        <w:t>8</w:t>
+      </w:r>
+      <w:r>
+        <w:rPr>
+          <w:noProof/>
+        </w:rPr>
+        <w:fldChar w:fldCharType="end"/>
+      </w:r>
       <w:r>
         <w:t>: LR=0.01</w:t>
       </w:r>
@@ -3742,70 +3867,6 @@
                 <pic:pic xmlns:pic="http://schemas.openxmlformats.org/drawingml/2006/picture">
                   <pic:nvPicPr>
                     <pic:cNvPr id="4" name="lr=0.05,b=24,ep=15.png"/>
-                    <pic:cNvPicPr/>
-                  </pic:nvPicPr>
-                  <pic:blipFill>
-                    <a:blip r:embed="rId14"/>
-                    <a:stretch>
-                      <a:fillRect/>
-                    </a:stretch>
-                  </pic:blipFill>
-                  <pic:spPr>
-                    <a:xfrm>
-                      <a:off x="0" y="0"/>
-                      <a:ext cx="2514600" cy="1870075"/>
-                    </a:xfrm>
-                    <a:prstGeom prst="rect">
-                      <a:avLst/>
-                    </a:prstGeom>
-                  </pic:spPr>
-                </pic:pic>
-              </a:graphicData>
-            </a:graphic>
-          </wp:inline>
-        </w:drawing>
-      </w:r>
-    </w:p>
-    <w:p>
-      <w:pPr>
-        <w:pStyle w:val="Caption"/>
-      </w:pPr>
-      <w:r>
-        <w:t xml:space="preserve">Figure </w:t>
-      </w:r>
-      <w:fldSimple w:instr=" SEQ Figure \* ARABIC ">
-        <w:r>
-          <w:rPr>
-            <w:noProof/>
-          </w:rPr>
-          <w:t>8</w:t>
-        </w:r>
-      </w:fldSimple>
-      <w:r>
-        <w:t>: LR=0.05</w:t>
-      </w:r>
-    </w:p>
-    <w:p>
-      <w:pPr>
-        <w:keepNext/>
-      </w:pPr>
-      <w:r>
-        <w:rPr>
-          <w:noProof/>
-        </w:rPr>
-        <w:drawing>
-          <wp:inline distT="0" distB="0" distL="0" distR="0" wp14:anchorId="60A2286E" wp14:editId="7327AC9F">
-            <wp:extent cx="2514600" cy="1870075"/>
-            <wp:effectExtent l="0" t="0" r="0" b="0"/>
-            <wp:docPr id="5" name="Picture 5"/>
-            <wp:cNvGraphicFramePr>
-              <a:graphicFrameLocks xmlns:a="http://schemas.openxmlformats.org/drawingml/2006/main" noChangeAspect="1"/>
-            </wp:cNvGraphicFramePr>
-            <a:graphic xmlns:a="http://schemas.openxmlformats.org/drawingml/2006/main">
-              <a:graphicData uri="http://schemas.openxmlformats.org/drawingml/2006/picture">
-                <pic:pic xmlns:pic="http://schemas.openxmlformats.org/drawingml/2006/picture">
-                  <pic:nvPicPr>
-                    <pic:cNvPr id="5" name="lr=0.1,b=24,ep=15.png"/>
                     <pic:cNvPicPr/>
                   </pic:nvPicPr>
                   <pic:blipFill>
@@ -3837,16 +3898,29 @@
       <w:r>
         <w:t xml:space="preserve">Figure </w:t>
       </w:r>
-      <w:fldSimple w:instr=" SEQ Figure \* ARABIC ">
-        <w:r>
-          <w:rPr>
-            <w:noProof/>
-          </w:rPr>
-          <w:t>9</w:t>
-        </w:r>
-      </w:fldSimple>
-      <w:r>
-        <w:t>: LR=0.1</w:t>
+      <w:r>
+        <w:fldChar w:fldCharType="begin"/>
+      </w:r>
+      <w:r>
+        <w:instrText xml:space="preserve"> SEQ Figure \* ARABIC </w:instrText>
+      </w:r>
+      <w:r>
+        <w:fldChar w:fldCharType="separate"/>
+      </w:r>
+      <w:r>
+        <w:rPr>
+          <w:noProof/>
+        </w:rPr>
+        <w:t>9</w:t>
+      </w:r>
+      <w:r>
+        <w:rPr>
+          <w:noProof/>
+        </w:rPr>
+        <w:fldChar w:fldCharType="end"/>
+      </w:r>
+      <w:r>
+        <w:t>: LR=0.05</w:t>
       </w:r>
     </w:p>
     <w:p>
@@ -3858,10 +3932,10 @@
           <w:noProof/>
         </w:rPr>
         <w:drawing>
-          <wp:inline distT="0" distB="0" distL="0" distR="0" wp14:anchorId="2A0B5E40" wp14:editId="77D85EF5">
+          <wp:inline distT="0" distB="0" distL="0" distR="0" wp14:anchorId="60A2286E" wp14:editId="7327AC9F">
             <wp:extent cx="2514600" cy="1870075"/>
             <wp:effectExtent l="0" t="0" r="0" b="0"/>
-            <wp:docPr id="6" name="Picture 6"/>
+            <wp:docPr id="5" name="Picture 5"/>
             <wp:cNvGraphicFramePr>
               <a:graphicFrameLocks xmlns:a="http://schemas.openxmlformats.org/drawingml/2006/main" noChangeAspect="1"/>
             </wp:cNvGraphicFramePr>
@@ -3869,7 +3943,7 @@
               <a:graphicData uri="http://schemas.openxmlformats.org/drawingml/2006/picture">
                 <pic:pic xmlns:pic="http://schemas.openxmlformats.org/drawingml/2006/picture">
                   <pic:nvPicPr>
-                    <pic:cNvPr id="6" name="lr=0.5,b=24,ep=15.png"/>
+                    <pic:cNvPr id="5" name="lr=0.1,b=24,ep=15.png"/>
                     <pic:cNvPicPr/>
                   </pic:nvPicPr>
                   <pic:blipFill>
@@ -3901,14 +3975,104 @@
       <w:r>
         <w:t xml:space="preserve">Figure </w:t>
       </w:r>
-      <w:fldSimple w:instr=" SEQ Figure \* ARABIC ">
-        <w:r>
-          <w:rPr>
-            <w:noProof/>
-          </w:rPr>
-          <w:t>10</w:t>
-        </w:r>
-      </w:fldSimple>
+      <w:r>
+        <w:fldChar w:fldCharType="begin"/>
+      </w:r>
+      <w:r>
+        <w:instrText xml:space="preserve"> SEQ Figure \* ARABIC </w:instrText>
+      </w:r>
+      <w:r>
+        <w:fldChar w:fldCharType="separate"/>
+      </w:r>
+      <w:r>
+        <w:rPr>
+          <w:noProof/>
+        </w:rPr>
+        <w:t>10</w:t>
+      </w:r>
+      <w:r>
+        <w:rPr>
+          <w:noProof/>
+        </w:rPr>
+        <w:fldChar w:fldCharType="end"/>
+      </w:r>
+      <w:r>
+        <w:t>: LR=0.1</w:t>
+      </w:r>
+    </w:p>
+    <w:p>
+      <w:pPr>
+        <w:keepNext/>
+      </w:pPr>
+      <w:r>
+        <w:rPr>
+          <w:noProof/>
+        </w:rPr>
+        <w:drawing>
+          <wp:inline distT="0" distB="0" distL="0" distR="0" wp14:anchorId="2A0B5E40" wp14:editId="77D85EF5">
+            <wp:extent cx="2514600" cy="1870075"/>
+            <wp:effectExtent l="0" t="0" r="0" b="0"/>
+            <wp:docPr id="6" name="Picture 6"/>
+            <wp:cNvGraphicFramePr>
+              <a:graphicFrameLocks xmlns:a="http://schemas.openxmlformats.org/drawingml/2006/main" noChangeAspect="1"/>
+            </wp:cNvGraphicFramePr>
+            <a:graphic xmlns:a="http://schemas.openxmlformats.org/drawingml/2006/main">
+              <a:graphicData uri="http://schemas.openxmlformats.org/drawingml/2006/picture">
+                <pic:pic xmlns:pic="http://schemas.openxmlformats.org/drawingml/2006/picture">
+                  <pic:nvPicPr>
+                    <pic:cNvPr id="6" name="lr=0.5,b=24,ep=15.png"/>
+                    <pic:cNvPicPr/>
+                  </pic:nvPicPr>
+                  <pic:blipFill>
+                    <a:blip r:embed="rId17"/>
+                    <a:stretch>
+                      <a:fillRect/>
+                    </a:stretch>
+                  </pic:blipFill>
+                  <pic:spPr>
+                    <a:xfrm>
+                      <a:off x="0" y="0"/>
+                      <a:ext cx="2514600" cy="1870075"/>
+                    </a:xfrm>
+                    <a:prstGeom prst="rect">
+                      <a:avLst/>
+                    </a:prstGeom>
+                  </pic:spPr>
+                </pic:pic>
+              </a:graphicData>
+            </a:graphic>
+          </wp:inline>
+        </w:drawing>
+      </w:r>
+    </w:p>
+    <w:p>
+      <w:pPr>
+        <w:pStyle w:val="Caption"/>
+      </w:pPr>
+      <w:r>
+        <w:t xml:space="preserve">Figure </w:t>
+      </w:r>
+      <w:r>
+        <w:fldChar w:fldCharType="begin"/>
+      </w:r>
+      <w:r>
+        <w:instrText xml:space="preserve"> SEQ Figure \* ARABIC </w:instrText>
+      </w:r>
+      <w:r>
+        <w:fldChar w:fldCharType="separate"/>
+      </w:r>
+      <w:r>
+        <w:rPr>
+          <w:noProof/>
+        </w:rPr>
+        <w:t>11</w:t>
+      </w:r>
+      <w:r>
+        <w:rPr>
+          <w:noProof/>
+        </w:rPr>
+        <w:fldChar w:fldCharType="end"/>
+      </w:r>
       <w:r>
         <w:t>: LR=0.5</w:t>
       </w:r>
@@ -7794,7 +7958,7 @@
 </file>
 
 <file path=customXml/itemProps1.xml><?xml version="1.0" encoding="utf-8"?>
-<ds:datastoreItem xmlns:ds="http://schemas.openxmlformats.org/officeDocument/2006/customXml" ds:itemID="{32713C31-4DE4-41BF-8A3B-517DF55DFCF4}">
+<ds:datastoreItem xmlns:ds="http://schemas.openxmlformats.org/officeDocument/2006/customXml" ds:itemID="{0A29C62F-3204-4F38-A1D0-FF229917AD50}">
   <ds:schemaRefs>
     <ds:schemaRef ds:uri="http://schemas.openxmlformats.org/officeDocument/2006/bibliography"/>
   </ds:schemaRefs>

</xml_diff>